<commit_message>
added download links and edited text entries
</commit_message>
<xml_diff>
--- a/src/assets/docs/Resume2.docx
+++ b/src/assets/docs/Resume2.docx
@@ -770,7 +770,7 @@
           <w:sz w:val="24"/>
           <w:szCs w:val="24"/>
         </w:rPr>
-        <w:t xml:space="preserve">Web Developer </w:t>
+        <w:t xml:space="preserve">Resident Assistant </w:t>
       </w:r>
       <w:r>
         <w:rPr>
@@ -779,80 +779,39 @@
           <w:sz w:val="24"/>
           <w:szCs w:val="24"/>
         </w:rPr>
-        <w:t>–</w:t>
+        <w:t xml:space="preserve">– </w:t>
       </w:r>
       <w:r>
         <w:rPr>
           <w:rFonts w:asciiTheme="minorHAnsi" w:hAnsiTheme="minorHAnsi"/>
           <w:bCs/>
-          <w:sz w:val="24"/>
-          <w:szCs w:val="24"/>
-        </w:rPr>
-        <w:t xml:space="preserve"> </w:t>
-      </w:r>
-      <w:r>
-        <w:rPr>
-          <w:rFonts w:asciiTheme="minorHAnsi" w:hAnsiTheme="minorHAnsi"/>
-          <w:bCs/>
-          <w:szCs w:val="24"/>
-        </w:rPr>
-        <w:t>Imprint Care</w:t>
-      </w:r>
-      <w:r>
-        <w:rPr>
-          <w:rFonts w:asciiTheme="minorHAnsi" w:hAnsiTheme="minorHAnsi"/>
-          <w:bCs/>
-          <w:szCs w:val="24"/>
-        </w:rPr>
-        <w:t>, Poughkeepsie, NY</w:t>
-      </w:r>
-      <w:r>
-        <w:rPr>
-          <w:rFonts w:asciiTheme="minorHAnsi" w:hAnsiTheme="minorHAnsi"/>
-          <w:szCs w:val="24"/>
-        </w:rPr>
-        <w:t xml:space="preserve">                                                                    </w:t>
-      </w:r>
-      <w:r>
-        <w:rPr>
-          <w:rFonts w:asciiTheme="minorHAnsi" w:hAnsiTheme="minorHAnsi"/>
-          <w:szCs w:val="24"/>
-        </w:rPr>
-        <w:t xml:space="preserve">          </w:t>
-      </w:r>
-      <w:r>
-        <w:rPr>
-          <w:rFonts w:asciiTheme="minorHAnsi" w:hAnsiTheme="minorHAnsi"/>
-          <w:szCs w:val="24"/>
-        </w:rPr>
-        <w:t xml:space="preserve">      </w:t>
-      </w:r>
-      <w:r>
-        <w:rPr>
-          <w:rFonts w:asciiTheme="minorHAnsi" w:hAnsiTheme="minorHAnsi"/>
-          <w:b/>
-          <w:sz w:val="24"/>
-          <w:szCs w:val="24"/>
-        </w:rPr>
-        <w:t>June 2017</w:t>
-      </w:r>
-      <w:r>
-        <w:rPr>
-          <w:rFonts w:asciiTheme="minorHAnsi" w:hAnsiTheme="minorHAnsi"/>
-          <w:b/>
-          <w:sz w:val="24"/>
-          <w:szCs w:val="24"/>
-        </w:rPr>
-        <w:t xml:space="preserve"> – </w:t>
-      </w:r>
-      <w:r>
-        <w:rPr>
-          <w:rFonts w:asciiTheme="minorHAnsi" w:hAnsiTheme="minorHAnsi"/>
-          <w:b/>
-          <w:sz w:val="24"/>
-          <w:szCs w:val="24"/>
-        </w:rPr>
-        <w:t>Current</w:t>
+          <w:szCs w:val="24"/>
+        </w:rPr>
+        <w:t>Marist, Poughkeepsie, NY</w:t>
+      </w:r>
+      <w:r>
+        <w:rPr>
+          <w:rFonts w:asciiTheme="minorHAnsi" w:hAnsiTheme="minorHAnsi"/>
+          <w:szCs w:val="24"/>
+        </w:rPr>
+        <w:t xml:space="preserve">    </w:t>
+      </w:r>
+      <w:r>
+        <w:rPr>
+          <w:rFonts w:asciiTheme="minorHAnsi" w:hAnsiTheme="minorHAnsi"/>
+          <w:szCs w:val="24"/>
+        </w:rPr>
+        <w:tab/>
+        <w:t xml:space="preserve">                                                                       </w:t>
+      </w:r>
+      <w:r>
+        <w:rPr>
+          <w:rFonts w:asciiTheme="minorHAnsi" w:hAnsiTheme="minorHAnsi"/>
+          <w:b/>
+          <w:sz w:val="24"/>
+          <w:szCs w:val="24"/>
+        </w:rPr>
+        <w:t>June 2015 – Dec 2016</w:t>
       </w:r>
     </w:p>
     <w:p>
@@ -866,25 +825,7 @@
         <w:rPr>
           <w:rFonts w:asciiTheme="minorHAnsi" w:hAnsiTheme="minorHAnsi"/>
         </w:rPr>
-        <w:t xml:space="preserve">Responsibilities are limited to the </w:t>
-      </w:r>
-      <w:r>
-        <w:rPr>
-          <w:rFonts w:asciiTheme="minorHAnsi" w:hAnsiTheme="minorHAnsi"/>
-        </w:rPr>
-        <w:t>development a</w:t>
-      </w:r>
-      <w:r>
-        <w:rPr>
-          <w:rFonts w:asciiTheme="minorHAnsi" w:hAnsiTheme="minorHAnsi"/>
-        </w:rPr>
-        <w:t xml:space="preserve">nd deployment of a component </w:t>
-      </w:r>
-      <w:r>
-        <w:rPr>
-          <w:rFonts w:asciiTheme="minorHAnsi" w:hAnsiTheme="minorHAnsi"/>
-        </w:rPr>
-        <w:t xml:space="preserve">of the Imprint Care web-application. Summer project is detailed below. </w:t>
+        <w:t>Worked as a central resource for all things concerning the safety and wellbeing of the residents in the hall. Responsibilities included managing a student government group, documenting and resolving incidents, hosting events for the residents, and working with other RAs as administrative personnel to facilitate campus wide events.</w:t>
       </w:r>
     </w:p>
     <w:p>
@@ -1902,88 +1843,6 @@
           <w:szCs w:val="24"/>
         </w:rPr>
         <w:t xml:space="preserve"> </w:t>
-      </w:r>
-    </w:p>
-    <w:p>
-      <w:pPr>
-        <w:spacing w:after="0" w:line="259" w:lineRule="auto"/>
-        <w:ind w:left="0" w:firstLine="0"/>
-        <w:rPr>
-          <w:rFonts w:asciiTheme="minorHAnsi" w:hAnsiTheme="minorHAnsi"/>
-          <w:b/>
-          <w:sz w:val="24"/>
-          <w:szCs w:val="24"/>
-        </w:rPr>
-      </w:pPr>
-      <w:r>
-        <w:rPr>
-          <w:rFonts w:asciiTheme="minorHAnsi" w:hAnsiTheme="minorHAnsi"/>
-          <w:b/>
-          <w:bCs/>
-          <w:sz w:val="24"/>
-          <w:szCs w:val="24"/>
-        </w:rPr>
-        <w:t xml:space="preserve">Resident Assistant </w:t>
-      </w:r>
-      <w:r>
-        <w:rPr>
-          <w:rFonts w:asciiTheme="minorHAnsi" w:hAnsiTheme="minorHAnsi"/>
-          <w:bCs/>
-          <w:sz w:val="24"/>
-          <w:szCs w:val="24"/>
-        </w:rPr>
-        <w:t xml:space="preserve">– </w:t>
-      </w:r>
-      <w:r>
-        <w:rPr>
-          <w:rFonts w:asciiTheme="minorHAnsi" w:hAnsiTheme="minorHAnsi"/>
-          <w:bCs/>
-          <w:szCs w:val="24"/>
-        </w:rPr>
-        <w:t>Marist, Poughkeepsie, NY</w:t>
-      </w:r>
-      <w:r>
-        <w:rPr>
-          <w:rFonts w:asciiTheme="minorHAnsi" w:hAnsiTheme="minorHAnsi"/>
-          <w:szCs w:val="24"/>
-        </w:rPr>
-        <w:t xml:space="preserve">    </w:t>
-      </w:r>
-      <w:r>
-        <w:rPr>
-          <w:rFonts w:asciiTheme="minorHAnsi" w:hAnsiTheme="minorHAnsi"/>
-          <w:szCs w:val="24"/>
-        </w:rPr>
-        <w:tab/>
-        <w:t xml:space="preserve">                                                                       </w:t>
-      </w:r>
-      <w:r>
-        <w:rPr>
-          <w:rFonts w:asciiTheme="minorHAnsi" w:hAnsiTheme="minorHAnsi"/>
-          <w:b/>
-          <w:sz w:val="24"/>
-          <w:szCs w:val="24"/>
-        </w:rPr>
-        <w:t>June 2015 – Dec 2016</w:t>
-      </w:r>
-    </w:p>
-    <w:p>
-      <w:pPr>
-        <w:pStyle w:val="ListParagraph"/>
-        <w:numPr>
-          <w:ilvl w:val="0"/>
-          <w:numId w:val="13"/>
-        </w:numPr>
-        <w:spacing w:after="0" w:line="259" w:lineRule="auto"/>
-        <w:rPr>
-          <w:rFonts w:asciiTheme="minorHAnsi" w:hAnsiTheme="minorHAnsi"/>
-        </w:rPr>
-      </w:pPr>
-      <w:r>
-        <w:rPr>
-          <w:rFonts w:asciiTheme="minorHAnsi" w:hAnsiTheme="minorHAnsi"/>
-        </w:rPr>
-        <w:t>Worked as a central resource for all things concerning the safety and wellbeing of the residents in the hall. Responsibilities included managing a student government group, documenting and resolving incidents, hosting events for the residents, and working with other RAs as administrative personnel to facilitate campus wide events.</w:t>
       </w:r>
     </w:p>
     <w:p>
@@ -4382,7 +4241,6 @@
     <w:lsdException w:name="HTML Sample" w:semiHidden="1" w:unhideWhenUsed="1"/>
     <w:lsdException w:name="HTML Typewriter" w:semiHidden="1" w:unhideWhenUsed="1"/>
     <w:lsdException w:name="HTML Variable" w:semiHidden="1" w:unhideWhenUsed="1"/>
-    <w:lsdException w:name="Normal Table" w:semiHidden="1" w:unhideWhenUsed="1"/>
     <w:lsdException w:name="annotation subject" w:semiHidden="1" w:unhideWhenUsed="1"/>
     <w:lsdException w:name="No List" w:semiHidden="1" w:unhideWhenUsed="1"/>
     <w:lsdException w:name="Outline List 1" w:semiHidden="1" w:unhideWhenUsed="1"/>
@@ -4426,10 +4284,8 @@
     <w:lsdException w:name="Table Elegant" w:semiHidden="1" w:unhideWhenUsed="1"/>
     <w:lsdException w:name="Table Professional" w:semiHidden="1" w:unhideWhenUsed="1"/>
     <w:lsdException w:name="Table Subtle 1" w:semiHidden="1" w:unhideWhenUsed="1"/>
-    <w:lsdException w:name="Table Subtle 2" w:semiHidden="1" w:unhideWhenUsed="1"/>
     <w:lsdException w:name="Table Web 1" w:semiHidden="1" w:unhideWhenUsed="1"/>
     <w:lsdException w:name="Table Web 2" w:semiHidden="1" w:unhideWhenUsed="1"/>
-    <w:lsdException w:name="Table Web 3" w:semiHidden="1" w:unhideWhenUsed="1"/>
     <w:lsdException w:name="Balloon Text" w:semiHidden="1" w:unhideWhenUsed="1"/>
     <w:lsdException w:name="Table Grid" w:uiPriority="39"/>
     <w:lsdException w:name="Table Theme" w:semiHidden="1" w:unhideWhenUsed="1"/>
@@ -4650,6 +4506,8 @@
     <w:lsdException w:name="List Table 7 Colorful Accent 6" w:uiPriority="52"/>
     <w:lsdException w:name="Mention" w:semiHidden="1" w:unhideWhenUsed="1"/>
     <w:lsdException w:name="Smart Hyperlink" w:semiHidden="1" w:unhideWhenUsed="1"/>
+    <w:lsdException w:name="Hashtag" w:semiHidden="1" w:unhideWhenUsed="1"/>
+    <w:lsdException w:name="Unresolved Mention" w:semiHidden="1" w:unhideWhenUsed="1"/>
   </w:latentStyles>
   <w:style w:type="paragraph" w:default="1" w:styleId="Normal">
     <w:name w:val="Normal"/>
@@ -5427,8 +5285,8 @@
       <w:u w:val="single"/>
     </w:rPr>
   </w:style>
-  <w:style w:type="character" w:styleId="UnresolvedMention">
-    <w:name w:val="Unresolved Mention"/>
+  <w:style w:type="character" w:customStyle="1" w:styleId="UnresolvedMention1">
+    <w:name w:val="Unresolved Mention1"/>
     <w:basedOn w:val="DefaultParagraphFont"/>
     <w:uiPriority w:val="99"/>
     <w:rsid w:val="00527E27"/>

</xml_diff>